<commit_message>
Correcion de la tabla de contenidos de todos los archivos y actualizacion de CU 1,2,3 y 5
</commit_message>
<xml_diff>
--- a/Especificacion de casos de usos/CU1_Especificaciones_Rergistrarse_MiChamba.docx
+++ b/Especificacion de casos de usos/CU1_Especificaciones_Rergistrarse_MiChamba.docx
@@ -1006,23 +1006,12 @@
             <w:pPr>
               <w:pStyle w:val="TableParagraph"/>
               <w:spacing w:before="62"/>
-              <w:ind w:left="410"/>
               <w:rPr>
                 <w:rFonts w:ascii="Times New Roman" w:hAnsi="Times New Roman"/>
                 <w:i/>
                 <w:sz w:val="20"/>
               </w:rPr>
             </w:pPr>
-            <w:hyperlink w:anchor="_bookmark7" w:history="1">
-              <w:r>
-                <w:rPr>
-                  <w:rFonts w:ascii="Times New Roman" w:hAnsi="Times New Roman"/>
-                  <w:i/>
-                  <w:sz w:val="20"/>
-                </w:rPr>
-                <w:t>La postulación queda registrada en el sistema.</w:t>
-              </w:r>
-            </w:hyperlink>
           </w:p>
         </w:tc>
         <w:tc>
@@ -1040,13 +1029,6 @@
                 <w:sz w:val="24"/>
               </w:rPr>
             </w:pPr>
-            <w:r>
-              <w:rPr>
-                <w:rFonts w:ascii="Times New Roman"/>
-                <w:sz w:val="24"/>
-              </w:rPr>
-              <w:t>5</w:t>
-            </w:r>
           </w:p>
         </w:tc>
       </w:tr>

</xml_diff>

<commit_message>
Prototipos agregados en CU1,2,3,5
</commit_message>
<xml_diff>
--- a/Especificacion de casos de usos/CU1_Especificaciones_Rergistrarse_MiChamba.docx
+++ b/Especificacion de casos de usos/CU1_Especificaciones_Rergistrarse_MiChamba.docx
@@ -1013,16 +1013,6 @@
                 <w:sz w:val="20"/>
               </w:rPr>
             </w:pPr>
-            <w:hyperlink w:anchor="_bookmark7" w:history="1">
-              <w:r>
-                <w:rPr>
-                  <w:rFonts w:ascii="Times New Roman" w:hAnsi="Times New Roman"/>
-                  <w:i/>
-                  <w:sz w:val="20"/>
-                </w:rPr>
-                <w:t>La postulación queda registrada en el sistema.</w:t>
-              </w:r>
-            </w:hyperlink>
           </w:p>
         </w:tc>
         <w:tc>
@@ -1040,13 +1030,6 @@
                 <w:sz w:val="24"/>
               </w:rPr>
             </w:pPr>
-            <w:r>
-              <w:rPr>
-                <w:rFonts w:ascii="Times New Roman"/>
-                <w:sz w:val="24"/>
-              </w:rPr>
-              <w:t>5</w:t>
-            </w:r>
           </w:p>
         </w:tc>
       </w:tr>
@@ -1453,15 +1436,7 @@
         <w:t xml:space="preserve">inicia el </w:t>
       </w:r>
       <w:r>
-        <w:t xml:space="preserve">registro al hacer </w:t>
-      </w:r>
-      <w:proofErr w:type="spellStart"/>
-      <w:r>
-        <w:t>click</w:t>
-      </w:r>
-      <w:proofErr w:type="spellEnd"/>
-      <w:r>
-        <w:t xml:space="preserve"> en la opción Registrar</w:t>
+        <w:t>registro al hacer click en la opción Registrar</w:t>
       </w:r>
       <w:r>
         <w:t>.</w:t>
@@ -2095,6 +2070,46 @@
           <w:sz w:val="11"/>
         </w:rPr>
       </w:pPr>
+      <w:r>
+        <w:rPr>
+          <w:noProof/>
+        </w:rPr>
+        <w:drawing>
+          <wp:inline distT="0" distB="0" distL="0" distR="0" wp14:anchorId="3489D822" wp14:editId="7A87EEE2">
+            <wp:extent cx="6254750" cy="4445000"/>
+            <wp:effectExtent l="0" t="0" r="0" b="0"/>
+            <wp:docPr id="1" name="Imagen 1"/>
+            <wp:cNvGraphicFramePr>
+              <a:graphicFrameLocks xmlns:a="http://schemas.openxmlformats.org/drawingml/2006/main" noChangeAspect="1"/>
+            </wp:cNvGraphicFramePr>
+            <a:graphic xmlns:a="http://schemas.openxmlformats.org/drawingml/2006/main">
+              <a:graphicData uri="http://schemas.openxmlformats.org/drawingml/2006/picture">
+                <pic:pic xmlns:pic="http://schemas.openxmlformats.org/drawingml/2006/picture">
+                  <pic:nvPicPr>
+                    <pic:cNvPr id="1" name=""/>
+                    <pic:cNvPicPr/>
+                  </pic:nvPicPr>
+                  <pic:blipFill>
+                    <a:blip r:embed="rId9"/>
+                    <a:stretch>
+                      <a:fillRect/>
+                    </a:stretch>
+                  </pic:blipFill>
+                  <pic:spPr>
+                    <a:xfrm>
+                      <a:off x="0" y="0"/>
+                      <a:ext cx="6254750" cy="4445000"/>
+                    </a:xfrm>
+                    <a:prstGeom prst="rect">
+                      <a:avLst/>
+                    </a:prstGeom>
+                  </pic:spPr>
+                </pic:pic>
+              </a:graphicData>
+            </a:graphic>
+          </wp:inline>
+        </w:drawing>
+      </w:r>
     </w:p>
     <w:sectPr>
       <w:pgSz w:w="11910" w:h="16850"/>

</xml_diff>